<commit_message>
Fixes for docs without code
</commit_message>
<xml_diff>
--- a/inst/examples/example.docx
+++ b/inst/examples/example.docx
@@ -31,7 +31,7 @@
         <w:rPr>
           <w:rStyle w:val="redoc-inlinecode-1"/>
         </w:rPr>
-        <w:t xml:space="preserve">2019-05-04</w:t>
+        <w:t xml:space="preserve">2019-05-05</w:t>
       </w:r>
       <w:bookmarkEnd w:id="20"/>
     </w:p>
@@ -273,7 +273,13 @@
       </w:r>
       <w:bookmarkEnd w:id="28"/>
       <w:r>
-        <w:t xml:space="preserve">. Even empty inline chunks</w:t>
+        <w:t xml:space="preserve">. Even empty inline</w:t>
+      </w:r>
+      <w:r>
+        <w:t xml:space="preserve"> </w:t>
+      </w:r>
+      <w:r>
+        <w:t xml:space="preserve">chunks</w:t>
       </w:r>
       <w:r>
         <w:t xml:space="preserve"> </w:t>
@@ -291,13 +297,13 @@
         <w:t xml:space="preserve"> </w:t>
       </w:r>
       <w:r>
-        <w:t xml:space="preserve">will be stored and marked with hidden text in the</w:t>
+        <w:t xml:space="preserve">will be stored and marked with hidden text in</w:t>
       </w:r>
       <w:r>
         <w:t xml:space="preserve"> </w:t>
       </w:r>
       <w:r>
-        <w:t xml:space="preserve">Word document.</w:t>
+        <w:t xml:space="preserve">the Word document.</w:t>
       </w:r>
     </w:p>
     <w:p>

</xml_diff>